<commit_message>
Login pagina af, tailwind en fontawesome gezet, kamer toevoegen klaar
</commit_message>
<xml_diff>
--- a/Documentatie/Functioneel Ontwerp Hotelkamerschoonmaakplanapp.docx
+++ b/Documentatie/Functioneel Ontwerp Hotelkamerschoonmaakplanapp.docx
@@ -3554,55 +3554,7 @@
           <w:sz w:val="24"/>
           <w:szCs w:val="24"/>
         </w:rPr>
-        <w:t>o</w:t>
-      </w:r>
-      <w:r>
-        <w:rPr>
-          <w:rFonts w:asciiTheme="majorHAnsi" w:hAnsiTheme="majorHAnsi" w:cstheme="majorHAnsi"/>
-          <w:sz w:val="24"/>
-          <w:szCs w:val="24"/>
-        </w:rPr>
-        <w:t>rganisatorische consequenties</w:t>
-      </w:r>
-      <w:r>
-        <w:rPr>
-          <w:rFonts w:asciiTheme="majorHAnsi" w:hAnsiTheme="majorHAnsi" w:cstheme="majorHAnsi"/>
-          <w:sz w:val="24"/>
-          <w:szCs w:val="24"/>
-        </w:rPr>
-        <w:t xml:space="preserve"> en t</w:t>
-      </w:r>
-      <w:r>
-        <w:rPr>
-          <w:rFonts w:asciiTheme="majorHAnsi" w:hAnsiTheme="majorHAnsi" w:cstheme="majorHAnsi"/>
-          <w:sz w:val="24"/>
-          <w:szCs w:val="24"/>
-        </w:rPr>
-        <w:t>echnisch</w:t>
-      </w:r>
-      <w:r>
-        <w:rPr>
-          <w:rFonts w:asciiTheme="majorHAnsi" w:hAnsiTheme="majorHAnsi" w:cstheme="majorHAnsi"/>
-          <w:sz w:val="24"/>
-          <w:szCs w:val="24"/>
-        </w:rPr>
-        <w:t xml:space="preserve">e </w:t>
-      </w:r>
-      <w:r>
-        <w:rPr>
-          <w:rFonts w:asciiTheme="majorHAnsi" w:hAnsiTheme="majorHAnsi" w:cstheme="majorHAnsi"/>
-          <w:sz w:val="24"/>
-          <w:szCs w:val="24"/>
-        </w:rPr>
-        <w:t>consuquenties</w:t>
-      </w:r>
-      <w:r>
-        <w:rPr>
-          <w:rFonts w:asciiTheme="majorHAnsi" w:hAnsiTheme="majorHAnsi" w:cstheme="majorHAnsi"/>
-          <w:sz w:val="24"/>
-          <w:szCs w:val="24"/>
-        </w:rPr>
-        <w:t>. Hieronder zijn de organisatorische consequenties en de technische consequenties.</w:t>
+        <w:t>organisatorische consequenties en technische consuquenties. Hieronder zijn de organisatorische consequenties en de technische consequenties.</w:t>
       </w:r>
       <w:r>
         <w:rPr>
@@ -3629,7 +3581,7 @@
           <w:sz w:val="24"/>
           <w:szCs w:val="24"/>
         </w:rPr>
-        <w:t>Organisatorische consequenties</w:t>
+        <w:t>Organisatorische consequenties:</w:t>
       </w:r>
       <w:r>
         <w:rPr>
@@ -3639,8 +3591,25 @@
           <w:sz w:val="24"/>
           <w:szCs w:val="24"/>
         </w:rPr>
-        <w:t>:</w:t>
-      </w:r>
+        <w:t xml:space="preserve"> </w:t>
+      </w:r>
+      <w:r>
+        <w:rPr>
+          <w:rFonts w:asciiTheme="majorHAnsi" w:hAnsiTheme="majorHAnsi" w:cstheme="majorHAnsi"/>
+          <w:sz w:val="24"/>
+          <w:szCs w:val="24"/>
+        </w:rPr>
+        <w:t>Door het implementeren van deze applicatie wordt het systeem van hoe schoonmaaksters gekoppeld worden zeer anders. Mensen moeten nu alle opdrachten van de schoonmaaksters in plaats van op papier, digitaal doen met deze applicatie. Zo zijn alle beheerder op de hoogte welke kamers andere beheerders hebben gekoppeld aan schoonmaaksters.</w:t>
+      </w:r>
+    </w:p>
+    <w:p>
+      <w:pPr>
+        <w:rPr>
+          <w:rFonts w:asciiTheme="majorHAnsi" w:hAnsiTheme="majorHAnsi" w:cstheme="majorHAnsi"/>
+          <w:sz w:val="24"/>
+          <w:szCs w:val="24"/>
+        </w:rPr>
+      </w:pPr>
       <w:r>
         <w:rPr>
           <w:rFonts w:asciiTheme="majorHAnsi" w:hAnsiTheme="majorHAnsi" w:cstheme="majorHAnsi"/>
@@ -3649,25 +3618,8 @@
           <w:sz w:val="24"/>
           <w:szCs w:val="24"/>
         </w:rPr>
-        <w:t xml:space="preserve"> </w:t>
-      </w:r>
-      <w:r>
-        <w:rPr>
-          <w:rFonts w:asciiTheme="majorHAnsi" w:hAnsiTheme="majorHAnsi" w:cstheme="majorHAnsi"/>
-          <w:sz w:val="24"/>
-          <w:szCs w:val="24"/>
-        </w:rPr>
-        <w:t>Door het implementeren van deze applicatie wordt het systeem van hoe schoonmaaksters gekoppeld worden zeer anders. Mensen moeten nu alle opdrachten van de schoonmaaksters in plaats van op papier, digitaal doen met deze applicatie. Zo zijn alle beheerder op de hoogte welke kamers andere beheerders hebben gekoppeld aan schoonmaaksters.</w:t>
-      </w:r>
-    </w:p>
-    <w:p>
-      <w:pPr>
-        <w:rPr>
-          <w:rFonts w:asciiTheme="majorHAnsi" w:hAnsiTheme="majorHAnsi" w:cstheme="majorHAnsi"/>
-          <w:sz w:val="24"/>
-          <w:szCs w:val="24"/>
-        </w:rPr>
-      </w:pPr>
+        <w:t>Technisch consuquenties:</w:t>
+      </w:r>
       <w:r>
         <w:rPr>
           <w:rFonts w:asciiTheme="majorHAnsi" w:hAnsiTheme="majorHAnsi" w:cstheme="majorHAnsi"/>
@@ -3676,9 +3628,19 @@
           <w:sz w:val="24"/>
           <w:szCs w:val="24"/>
         </w:rPr>
-        <w:t>Technisch consuquenties</w:t>
-      </w:r>
-      <w:r>
+        <w:t xml:space="preserve"> </w:t>
+      </w:r>
+      <w:r>
+        <w:rPr>
+          <w:rFonts w:asciiTheme="majorHAnsi" w:hAnsiTheme="majorHAnsi" w:cstheme="majorHAnsi"/>
+          <w:sz w:val="24"/>
+          <w:szCs w:val="24"/>
+        </w:rPr>
+        <w:t xml:space="preserve">De technische consuqenties van dit project zijn hoe men aan het werk gaan. De beheerders hebben een computer of een device met internet verbinding nodig om schoonmaaksters te kunnen koppelen aan kamers. Een device of computer met internetverbinding is ook nodig voor de schoonmaaksters. </w:t>
+      </w:r>
+    </w:p>
+    <w:p>
+      <w:pPr>
         <w:rPr>
           <w:rFonts w:asciiTheme="majorHAnsi" w:hAnsiTheme="majorHAnsi" w:cstheme="majorHAnsi"/>
           <w:b/>
@@ -3686,44 +3648,6 @@
           <w:sz w:val="24"/>
           <w:szCs w:val="24"/>
         </w:rPr>
-        <w:t>:</w:t>
-      </w:r>
-      <w:r>
-        <w:rPr>
-          <w:rFonts w:asciiTheme="majorHAnsi" w:hAnsiTheme="majorHAnsi" w:cstheme="majorHAnsi"/>
-          <w:b/>
-          <w:bCs/>
-          <w:sz w:val="24"/>
-          <w:szCs w:val="24"/>
-        </w:rPr>
-        <w:t xml:space="preserve"> </w:t>
-      </w:r>
-      <w:r>
-        <w:rPr>
-          <w:rFonts w:asciiTheme="majorHAnsi" w:hAnsiTheme="majorHAnsi" w:cstheme="majorHAnsi"/>
-          <w:sz w:val="24"/>
-          <w:szCs w:val="24"/>
-        </w:rPr>
-        <w:t>De technische consuqenties van dit project zijn hoe men aan het werk gaan. De beheerders hebben een computer of een device met internet verbinding nodig om schoonmaaksters te kunnen koppelen aan kamers. Een device of computer met internetverbinding is ook nodig voor de schoonmaaksters.</w:t>
-      </w:r>
-      <w:r>
-        <w:rPr>
-          <w:rFonts w:asciiTheme="majorHAnsi" w:hAnsiTheme="majorHAnsi" w:cstheme="majorHAnsi"/>
-          <w:sz w:val="24"/>
-          <w:szCs w:val="24"/>
-        </w:rPr>
-        <w:t xml:space="preserve"> </w:t>
-      </w:r>
-    </w:p>
-    <w:p>
-      <w:pPr>
-        <w:rPr>
-          <w:rFonts w:asciiTheme="majorHAnsi" w:hAnsiTheme="majorHAnsi" w:cstheme="majorHAnsi"/>
-          <w:b/>
-          <w:bCs/>
-          <w:sz w:val="24"/>
-          <w:szCs w:val="24"/>
-        </w:rPr>
       </w:pPr>
     </w:p>
     <w:p>
@@ -3999,15 +3923,15 @@
           <w:rFonts w:asciiTheme="majorHAnsi" w:hAnsiTheme="majorHAnsi" w:cstheme="majorHAnsi"/>
           <w:sz w:val="24"/>
           <w:szCs w:val="24"/>
-          <w:lang w:val="en-US"/>
-        </w:rPr>
-      </w:pPr>
-      <w:r>
-        <w:rPr>
-          <w:rFonts w:asciiTheme="majorHAnsi" w:hAnsiTheme="majorHAnsi" w:cstheme="majorHAnsi"/>
-          <w:sz w:val="24"/>
-          <w:szCs w:val="24"/>
-          <w:lang w:val="en-US"/>
+          <w:lang w:val="nl-NL"/>
+        </w:rPr>
+      </w:pPr>
+      <w:r>
+        <w:rPr>
+          <w:rFonts w:asciiTheme="majorHAnsi" w:hAnsiTheme="majorHAnsi" w:cstheme="majorHAnsi"/>
+          <w:sz w:val="24"/>
+          <w:szCs w:val="24"/>
+          <w:lang w:val="nl-NL"/>
         </w:rPr>
         <w:t>Webhosting</w:t>
       </w:r>
@@ -4016,7 +3940,7 @@
           <w:rFonts w:asciiTheme="majorHAnsi" w:hAnsiTheme="majorHAnsi" w:cstheme="majorHAnsi"/>
           <w:sz w:val="24"/>
           <w:szCs w:val="24"/>
-          <w:lang w:val="en-US"/>
+          <w:lang w:val="nl-NL"/>
         </w:rPr>
         <w:tab/>
       </w:r>
@@ -4025,7 +3949,7 @@
           <w:rFonts w:asciiTheme="majorHAnsi" w:hAnsiTheme="majorHAnsi" w:cstheme="majorHAnsi"/>
           <w:sz w:val="24"/>
           <w:szCs w:val="24"/>
-          <w:lang w:val="en-US"/>
+          <w:lang w:val="nl-NL"/>
         </w:rPr>
         <w:tab/>
       </w:r>
@@ -4034,7 +3958,7 @@
           <w:rFonts w:asciiTheme="majorHAnsi" w:hAnsiTheme="majorHAnsi" w:cstheme="majorHAnsi"/>
           <w:sz w:val="24"/>
           <w:szCs w:val="24"/>
-          <w:lang w:val="en-US"/>
+          <w:lang w:val="nl-NL"/>
         </w:rPr>
         <w:tab/>
       </w:r>
@@ -4043,7 +3967,7 @@
           <w:rFonts w:asciiTheme="majorHAnsi" w:hAnsiTheme="majorHAnsi" w:cstheme="majorHAnsi"/>
           <w:sz w:val="24"/>
           <w:szCs w:val="24"/>
-          <w:lang w:val="en-US"/>
+          <w:lang w:val="nl-NL"/>
         </w:rPr>
         <w:tab/>
       </w:r>
@@ -4052,7 +3976,7 @@
           <w:rFonts w:asciiTheme="majorHAnsi" w:hAnsiTheme="majorHAnsi" w:cstheme="majorHAnsi"/>
           <w:sz w:val="24"/>
           <w:szCs w:val="24"/>
-          <w:lang w:val="en-US"/>
+          <w:lang w:val="nl-NL"/>
         </w:rPr>
         <w:tab/>
       </w:r>
@@ -4061,7 +3985,7 @@
           <w:rFonts w:asciiTheme="majorHAnsi" w:hAnsiTheme="majorHAnsi" w:cstheme="majorHAnsi"/>
           <w:sz w:val="24"/>
           <w:szCs w:val="24"/>
-          <w:lang w:val="en-US"/>
+          <w:lang w:val="nl-NL"/>
         </w:rPr>
         <w:tab/>
       </w:r>
@@ -4070,7 +3994,7 @@
           <w:rFonts w:asciiTheme="majorHAnsi" w:hAnsiTheme="majorHAnsi" w:cstheme="majorHAnsi"/>
           <w:sz w:val="24"/>
           <w:szCs w:val="24"/>
-          <w:lang w:val="en-US"/>
+          <w:lang w:val="nl-NL"/>
         </w:rPr>
         <w:tab/>
       </w:r>
@@ -4079,7 +4003,7 @@
           <w:rFonts w:asciiTheme="majorHAnsi" w:hAnsiTheme="majorHAnsi" w:cstheme="majorHAnsi"/>
           <w:sz w:val="24"/>
           <w:szCs w:val="24"/>
-          <w:lang w:val="en-US"/>
+          <w:lang w:val="nl-NL"/>
         </w:rPr>
         <w:tab/>
       </w:r>
@@ -4088,7 +4012,7 @@
           <w:rFonts w:asciiTheme="majorHAnsi" w:hAnsiTheme="majorHAnsi" w:cstheme="majorHAnsi"/>
           <w:sz w:val="24"/>
           <w:szCs w:val="24"/>
-          <w:lang w:val="en-US"/>
+          <w:lang w:val="nl-NL"/>
         </w:rPr>
         <w:tab/>
       </w:r>
@@ -4097,17 +4021,9 @@
           <w:rFonts w:asciiTheme="majorHAnsi" w:hAnsiTheme="majorHAnsi" w:cstheme="majorHAnsi"/>
           <w:sz w:val="24"/>
           <w:szCs w:val="24"/>
-          <w:lang w:val="en-US"/>
+          <w:lang w:val="nl-NL"/>
         </w:rPr>
         <w:tab/>
-      </w:r>
-      <w:r>
-        <w:rPr>
-          <w:rFonts w:asciiTheme="majorHAnsi" w:hAnsiTheme="majorHAnsi" w:cstheme="majorHAnsi"/>
-          <w:sz w:val="24"/>
-          <w:szCs w:val="24"/>
-          <w:lang w:val="en-US"/>
-        </w:rPr>
         <w:t xml:space="preserve">50 euro </w:t>
       </w:r>
     </w:p>
@@ -4125,25 +4041,16 @@
           <w:rFonts w:asciiTheme="majorHAnsi" w:hAnsiTheme="majorHAnsi" w:cstheme="majorHAnsi"/>
           <w:sz w:val="24"/>
           <w:szCs w:val="24"/>
-          <w:lang w:val="en-US"/>
-        </w:rPr>
-        <w:t>Mail hosting</w:t>
-      </w:r>
-      <w:r>
-        <w:rPr>
-          <w:rFonts w:asciiTheme="majorHAnsi" w:hAnsiTheme="majorHAnsi" w:cstheme="majorHAnsi"/>
-          <w:sz w:val="24"/>
-          <w:szCs w:val="24"/>
-          <w:lang w:val="en-US"/>
-        </w:rPr>
-        <w:t xml:space="preserve">                        </w:t>
-      </w:r>
-      <w:r>
-        <w:rPr>
-          <w:rFonts w:asciiTheme="majorHAnsi" w:hAnsiTheme="majorHAnsi" w:cstheme="majorHAnsi"/>
-          <w:sz w:val="24"/>
-          <w:szCs w:val="24"/>
-          <w:lang w:val="en-US"/>
+          <w:lang w:val="nl-NL"/>
+        </w:rPr>
+        <w:t xml:space="preserve">Mail hosting                        </w:t>
+      </w:r>
+      <w:r>
+        <w:rPr>
+          <w:rFonts w:asciiTheme="majorHAnsi" w:hAnsiTheme="majorHAnsi" w:cstheme="majorHAnsi"/>
+          <w:sz w:val="24"/>
+          <w:szCs w:val="24"/>
+          <w:lang w:val="nl-NL"/>
         </w:rPr>
         <w:tab/>
       </w:r>
@@ -4152,7 +4059,7 @@
           <w:rFonts w:asciiTheme="majorHAnsi" w:hAnsiTheme="majorHAnsi" w:cstheme="majorHAnsi"/>
           <w:sz w:val="24"/>
           <w:szCs w:val="24"/>
-          <w:lang w:val="en-US"/>
+          <w:lang w:val="nl-NL"/>
         </w:rPr>
         <w:tab/>
       </w:r>
@@ -4161,7 +4068,7 @@
           <w:rFonts w:asciiTheme="majorHAnsi" w:hAnsiTheme="majorHAnsi" w:cstheme="majorHAnsi"/>
           <w:sz w:val="24"/>
           <w:szCs w:val="24"/>
-          <w:lang w:val="en-US"/>
+          <w:lang w:val="nl-NL"/>
         </w:rPr>
         <w:tab/>
       </w:r>
@@ -4170,7 +4077,7 @@
           <w:rFonts w:asciiTheme="majorHAnsi" w:hAnsiTheme="majorHAnsi" w:cstheme="majorHAnsi"/>
           <w:sz w:val="24"/>
           <w:szCs w:val="24"/>
-          <w:lang w:val="en-US"/>
+          <w:lang w:val="nl-NL"/>
         </w:rPr>
         <w:tab/>
       </w:r>
@@ -4179,7 +4086,7 @@
           <w:rFonts w:asciiTheme="majorHAnsi" w:hAnsiTheme="majorHAnsi" w:cstheme="majorHAnsi"/>
           <w:sz w:val="24"/>
           <w:szCs w:val="24"/>
-          <w:lang w:val="en-US"/>
+          <w:lang w:val="nl-NL"/>
         </w:rPr>
         <w:tab/>
       </w:r>
@@ -4188,7 +4095,7 @@
           <w:rFonts w:asciiTheme="majorHAnsi" w:hAnsiTheme="majorHAnsi" w:cstheme="majorHAnsi"/>
           <w:sz w:val="24"/>
           <w:szCs w:val="24"/>
-          <w:lang w:val="en-US"/>
+          <w:lang w:val="nl-NL"/>
         </w:rPr>
         <w:tab/>
       </w:r>
@@ -4197,7 +4104,7 @@
           <w:rFonts w:asciiTheme="majorHAnsi" w:hAnsiTheme="majorHAnsi" w:cstheme="majorHAnsi"/>
           <w:sz w:val="24"/>
           <w:szCs w:val="24"/>
-          <w:lang w:val="en-US"/>
+          <w:lang w:val="nl-NL"/>
         </w:rPr>
         <w:tab/>
       </w:r>
@@ -4206,7 +4113,7 @@
           <w:rFonts w:asciiTheme="majorHAnsi" w:hAnsiTheme="majorHAnsi" w:cstheme="majorHAnsi"/>
           <w:sz w:val="24"/>
           <w:szCs w:val="24"/>
-          <w:lang w:val="en-US"/>
+          <w:lang w:val="nl-NL"/>
         </w:rPr>
         <w:tab/>
       </w:r>
@@ -4623,213 +4530,6 @@
         </w:rPr>
         <w:t xml:space="preserve">Bij de Use-case tabellen laten we zien hoe en wat elke “actor” kan. Dit laten we zien in de vorm van tabellen. </w:t>
       </w:r>
-    </w:p>
-    <w:p>
-      <w:pPr>
-        <w:rPr>
-          <w:rFonts w:asciiTheme="majorHAnsi" w:hAnsiTheme="majorHAnsi" w:cstheme="majorHAnsi"/>
-          <w:sz w:val="24"/>
-          <w:szCs w:val="24"/>
-        </w:rPr>
-      </w:pPr>
-    </w:p>
-    <w:p>
-      <w:pPr>
-        <w:rPr>
-          <w:rFonts w:asciiTheme="majorHAnsi" w:hAnsiTheme="majorHAnsi" w:cstheme="majorHAnsi"/>
-          <w:sz w:val="24"/>
-          <w:szCs w:val="24"/>
-        </w:rPr>
-      </w:pPr>
-    </w:p>
-    <w:p>
-      <w:pPr>
-        <w:rPr>
-          <w:rFonts w:asciiTheme="majorHAnsi" w:hAnsiTheme="majorHAnsi" w:cstheme="majorHAnsi"/>
-          <w:sz w:val="24"/>
-          <w:szCs w:val="24"/>
-        </w:rPr>
-      </w:pPr>
-    </w:p>
-    <w:p>
-      <w:pPr>
-        <w:rPr>
-          <w:rFonts w:asciiTheme="majorHAnsi" w:hAnsiTheme="majorHAnsi" w:cstheme="majorHAnsi"/>
-          <w:sz w:val="24"/>
-          <w:szCs w:val="24"/>
-        </w:rPr>
-      </w:pPr>
-    </w:p>
-    <w:p>
-      <w:pPr>
-        <w:rPr>
-          <w:rFonts w:asciiTheme="majorHAnsi" w:hAnsiTheme="majorHAnsi" w:cstheme="majorHAnsi"/>
-          <w:sz w:val="24"/>
-          <w:szCs w:val="24"/>
-        </w:rPr>
-      </w:pPr>
-    </w:p>
-    <w:p>
-      <w:pPr>
-        <w:rPr>
-          <w:rFonts w:asciiTheme="majorHAnsi" w:hAnsiTheme="majorHAnsi" w:cstheme="majorHAnsi"/>
-          <w:sz w:val="24"/>
-          <w:szCs w:val="24"/>
-        </w:rPr>
-      </w:pPr>
-    </w:p>
-    <w:p>
-      <w:pPr>
-        <w:rPr>
-          <w:rFonts w:asciiTheme="majorHAnsi" w:hAnsiTheme="majorHAnsi" w:cstheme="majorHAnsi"/>
-          <w:sz w:val="24"/>
-          <w:szCs w:val="24"/>
-        </w:rPr>
-      </w:pPr>
-    </w:p>
-    <w:p>
-      <w:pPr>
-        <w:rPr>
-          <w:rFonts w:asciiTheme="majorHAnsi" w:hAnsiTheme="majorHAnsi" w:cstheme="majorHAnsi"/>
-          <w:sz w:val="24"/>
-          <w:szCs w:val="24"/>
-        </w:rPr>
-      </w:pPr>
-    </w:p>
-    <w:p>
-      <w:pPr>
-        <w:rPr>
-          <w:rFonts w:asciiTheme="majorHAnsi" w:hAnsiTheme="majorHAnsi" w:cstheme="majorHAnsi"/>
-          <w:sz w:val="24"/>
-          <w:szCs w:val="24"/>
-        </w:rPr>
-      </w:pPr>
-    </w:p>
-    <w:p>
-      <w:pPr>
-        <w:rPr>
-          <w:rFonts w:asciiTheme="majorHAnsi" w:hAnsiTheme="majorHAnsi" w:cstheme="majorHAnsi"/>
-          <w:sz w:val="24"/>
-          <w:szCs w:val="24"/>
-        </w:rPr>
-      </w:pPr>
-    </w:p>
-    <w:p>
-      <w:pPr>
-        <w:rPr>
-          <w:rFonts w:asciiTheme="majorHAnsi" w:hAnsiTheme="majorHAnsi" w:cstheme="majorHAnsi"/>
-          <w:sz w:val="24"/>
-          <w:szCs w:val="24"/>
-        </w:rPr>
-      </w:pPr>
-    </w:p>
-    <w:p>
-      <w:pPr>
-        <w:rPr>
-          <w:rFonts w:asciiTheme="majorHAnsi" w:hAnsiTheme="majorHAnsi" w:cstheme="majorHAnsi"/>
-          <w:sz w:val="24"/>
-          <w:szCs w:val="24"/>
-        </w:rPr>
-      </w:pPr>
-    </w:p>
-    <w:p>
-      <w:pPr>
-        <w:rPr>
-          <w:rFonts w:asciiTheme="majorHAnsi" w:hAnsiTheme="majorHAnsi" w:cstheme="majorHAnsi"/>
-          <w:sz w:val="24"/>
-          <w:szCs w:val="24"/>
-        </w:rPr>
-      </w:pPr>
-    </w:p>
-    <w:p>
-      <w:pPr>
-        <w:rPr>
-          <w:rFonts w:asciiTheme="majorHAnsi" w:hAnsiTheme="majorHAnsi" w:cstheme="majorHAnsi"/>
-          <w:sz w:val="24"/>
-          <w:szCs w:val="24"/>
-        </w:rPr>
-      </w:pPr>
-    </w:p>
-    <w:p>
-      <w:pPr>
-        <w:rPr>
-          <w:rFonts w:asciiTheme="majorHAnsi" w:hAnsiTheme="majorHAnsi" w:cstheme="majorHAnsi"/>
-          <w:sz w:val="24"/>
-          <w:szCs w:val="24"/>
-        </w:rPr>
-      </w:pPr>
-    </w:p>
-    <w:p>
-      <w:pPr>
-        <w:rPr>
-          <w:rFonts w:asciiTheme="majorHAnsi" w:hAnsiTheme="majorHAnsi" w:cstheme="majorHAnsi"/>
-          <w:sz w:val="24"/>
-          <w:szCs w:val="24"/>
-        </w:rPr>
-      </w:pPr>
-    </w:p>
-    <w:p>
-      <w:pPr>
-        <w:rPr>
-          <w:rFonts w:asciiTheme="majorHAnsi" w:hAnsiTheme="majorHAnsi" w:cstheme="majorHAnsi"/>
-          <w:sz w:val="24"/>
-          <w:szCs w:val="24"/>
-        </w:rPr>
-      </w:pPr>
-    </w:p>
-    <w:p>
-      <w:pPr>
-        <w:rPr>
-          <w:rFonts w:asciiTheme="majorHAnsi" w:hAnsiTheme="majorHAnsi" w:cstheme="majorHAnsi"/>
-          <w:sz w:val="24"/>
-          <w:szCs w:val="24"/>
-        </w:rPr>
-      </w:pPr>
-    </w:p>
-    <w:p>
-      <w:pPr>
-        <w:rPr>
-          <w:rFonts w:asciiTheme="majorHAnsi" w:hAnsiTheme="majorHAnsi" w:cstheme="majorHAnsi"/>
-          <w:sz w:val="24"/>
-          <w:szCs w:val="24"/>
-        </w:rPr>
-      </w:pPr>
-    </w:p>
-    <w:p>
-      <w:pPr>
-        <w:rPr>
-          <w:rFonts w:asciiTheme="majorHAnsi" w:hAnsiTheme="majorHAnsi" w:cstheme="majorHAnsi"/>
-          <w:sz w:val="24"/>
-          <w:szCs w:val="24"/>
-        </w:rPr>
-      </w:pPr>
-    </w:p>
-    <w:p>
-      <w:pPr>
-        <w:rPr>
-          <w:rFonts w:asciiTheme="majorHAnsi" w:hAnsiTheme="majorHAnsi" w:cstheme="majorHAnsi"/>
-          <w:sz w:val="24"/>
-          <w:szCs w:val="24"/>
-        </w:rPr>
-      </w:pPr>
-    </w:p>
-    <w:p>
-      <w:pPr>
-        <w:rPr>
-          <w:rFonts w:asciiTheme="majorHAnsi" w:hAnsiTheme="majorHAnsi" w:cstheme="majorHAnsi"/>
-          <w:sz w:val="24"/>
-          <w:szCs w:val="24"/>
-        </w:rPr>
-      </w:pPr>
-    </w:p>
-    <w:p>
-      <w:pPr>
-        <w:rPr>
-          <w:rFonts w:asciiTheme="majorHAnsi" w:hAnsiTheme="majorHAnsi" w:cstheme="majorHAnsi"/>
-          <w:sz w:val="24"/>
-          <w:szCs w:val="24"/>
-        </w:rPr>
-      </w:pPr>
     </w:p>
     <w:tbl>
       <w:tblPr>
@@ -4872,7 +4572,6 @@
                 <w:sz w:val="24"/>
                 <w:szCs w:val="24"/>
               </w:rPr>
-              <w:lastRenderedPageBreak/>
               <w:t>Naam</w:t>
             </w:r>
           </w:p>
@@ -8271,7 +7970,19 @@
               <w:rPr>
                 <w:rFonts w:asciiTheme="majorHAnsi" w:hAnsiTheme="majorHAnsi" w:cstheme="majorHAnsi"/>
               </w:rPr>
-              <w:t>De geselecteerde kamer en de bijbehorende opties worden verwijderd.</w:t>
+              <w:t xml:space="preserve">De geselecteerde kamer en de bijbehorende opties </w:t>
+            </w:r>
+            <w:r>
+              <w:rPr>
+                <w:rFonts w:asciiTheme="majorHAnsi" w:hAnsiTheme="majorHAnsi" w:cstheme="majorHAnsi"/>
+              </w:rPr>
+              <w:t>zijn</w:t>
+            </w:r>
+            <w:r>
+              <w:rPr>
+                <w:rFonts w:asciiTheme="majorHAnsi" w:hAnsiTheme="majorHAnsi" w:cstheme="majorHAnsi"/>
+              </w:rPr>
+              <w:t xml:space="preserve"> verwijderd.</w:t>
             </w:r>
           </w:p>
         </w:tc>
@@ -11032,13 +10743,7 @@
               <w:rPr>
                 <w:rFonts w:asciiTheme="majorHAnsi" w:hAnsiTheme="majorHAnsi" w:cstheme="majorHAnsi"/>
               </w:rPr>
-              <w:t xml:space="preserve">Schoonmaakster </w:t>
-            </w:r>
-            <w:r>
-              <w:rPr>
-                <w:rFonts w:asciiTheme="majorHAnsi" w:hAnsiTheme="majorHAnsi" w:cstheme="majorHAnsi"/>
-              </w:rPr>
-              <w:t>klikt op een opdracht/kamer</w:t>
+              <w:t>Schoonmaakster klikt op een opdracht/kamer</w:t>
             </w:r>
           </w:p>
           <w:p>
@@ -13819,15 +13524,7 @@
                                 <w:szCs w:val="24"/>
                                 <w:lang w:val="nl-NL"/>
                               </w:rPr>
-                              <w:t>Deze pagina</w:t>
-                            </w:r>
-                            <w:r>
-                              <w:rPr>
-                                <w:sz w:val="24"/>
-                                <w:szCs w:val="24"/>
-                                <w:lang w:val="nl-NL"/>
-                              </w:rPr>
-                              <w:t xml:space="preserve"> is de Meldingen pagina. Linksboven kan de beheerder terug naar de homepagina gaan. Hier ziet de beheerder en super beheerder alle meldingen en schoonmaakrapportages. Welke kamer, wanneer, door wie, in hoeveel tijd  werd schoongemaakt wordt hier vertoond. Er staan ook meldingen/opmerking van de schoonmaaksters.</w:t>
+                              <w:t>Deze pagina is de Meldingen pagina. Linksboven kan de beheerder terug naar de homepagina gaan. Hier ziet de beheerder en super beheerder alle meldingen en schoonmaakrapportages. Welke kamer, wanneer, door wie, in hoeveel tijd  werd schoongemaakt wordt hier vertoond. Er staan ook meldingen/opmerking van de schoonmaaksters.</w:t>
                             </w:r>
                           </w:p>
                         </w:txbxContent>
@@ -19318,18 +19015,15 @@
 </file>
 
 <file path=customXml/item1.xml><?xml version="1.0" encoding="utf-8"?>
-<go:gDocsCustomXmlDataStorage xmlns:go="http://customooxmlschemas.google.com/" xmlns:r="http://schemas.openxmlformats.org/officeDocument/2006/relationships">
-  <go:docsCustomData xmlns:go="http://customooxmlschemas.google.com/" roundtripDataSignature="AMtx7mjgsgkZTlAho3cnFCaPBpciu1u15w==">AMUW2mVwgH9leI4kRQkki/BEX/iK/KyqakQv91HnCqoGhIfTCNF5kGECvrq+lvUiSnfpOH8nJ3ClkfhXB80aVDLdZgrgfX5W//1W+Q86Toqp/A7VMHh7KIaPwxW3NVxhlp/8f47Cm9dNUYAOJyloirkW9EUfpUjTGjsKzlaCo0CoxDu7lBA6vVJ5pjE1/UIphBbmgheIa48/EBoxDVIbe+SYjKQu0f/q5HWL+YTIsU/44UNZLp1nSSbI3sL+W3Q9i4hEjss3e2NnmN3en3BGOjjg2j240nACbG/MuqgiRi2ltmQQfhSFJYzZI3P7xLzfkg3l4XuBIpqa</go:docsCustomData>
-</go:gDocsCustomXmlDataStorage>
+<?mso-contentType ?>
+<FormTemplates xmlns="http://schemas.microsoft.com/sharepoint/v3/contenttype/forms">
+  <Display>DocumentLibraryForm</Display>
+  <Edit>DocumentLibraryForm</Edit>
+  <New>DocumentLibraryForm</New>
+</FormTemplates>
 </file>
 
 <file path=customXml/item2.xml><?xml version="1.0" encoding="utf-8"?>
-<p:properties xmlns:p="http://schemas.microsoft.com/office/2006/metadata/properties" xmlns:xsi="http://www.w3.org/2001/XMLSchema-instance" xmlns:pc="http://schemas.microsoft.com/office/infopath/2007/PartnerControls">
-  <documentManagement/>
-</p:properties>
-</file>
-
-<file path=customXml/item3.xml><?xml version="1.0" encoding="utf-8"?>
 <ct:contentTypeSchema xmlns:ct="http://schemas.microsoft.com/office/2006/metadata/contentType" xmlns:ma="http://schemas.microsoft.com/office/2006/metadata/properties/metaAttributes" ct:_="" ma:_="" ma:contentTypeName="Document" ma:contentTypeID="0x0101006482839C93ED2744BA19AC890A95FB1F" ma:contentTypeVersion="2" ma:contentTypeDescription="Een nieuw document maken." ma:contentTypeScope="" ma:versionID="5045d5d37e52c9b1414fae118ee9f76c">
   <xsd:schema xmlns:xsd="http://www.w3.org/2001/XMLSchema" xmlns:xs="http://www.w3.org/2001/XMLSchema" xmlns:p="http://schemas.microsoft.com/office/2006/metadata/properties" xmlns:ns2="d49eef40-3230-4276-be1e-69975088e7ea" targetNamespace="http://schemas.microsoft.com/office/2006/metadata/properties" ma:root="true" ma:fieldsID="4f6cd04a03c90f5933025161ca48828b" ns2:_="">
     <xsd:import namespace="d49eef40-3230-4276-be1e-69975088e7ea"/>
@@ -19461,34 +19155,27 @@
 </ct:contentTypeSchema>
 </file>
 
+<file path=customXml/item3.xml><?xml version="1.0" encoding="utf-8"?>
+<p:properties xmlns:p="http://schemas.microsoft.com/office/2006/metadata/properties" xmlns:xsi="http://www.w3.org/2001/XMLSchema-instance" xmlns:pc="http://schemas.microsoft.com/office/infopath/2007/PartnerControls">
+  <documentManagement/>
+</p:properties>
+</file>
+
 <file path=customXml/item4.xml><?xml version="1.0" encoding="utf-8"?>
-<?mso-contentType ?>
-<FormTemplates xmlns="http://schemas.microsoft.com/sharepoint/v3/contenttype/forms">
-  <Display>DocumentLibraryForm</Display>
-  <Edit>DocumentLibraryForm</Edit>
-  <New>DocumentLibraryForm</New>
-</FormTemplates>
+<go:gDocsCustomXmlDataStorage xmlns:go="http://customooxmlschemas.google.com/" xmlns:r="http://schemas.openxmlformats.org/officeDocument/2006/relationships">
+  <go:docsCustomData xmlns:go="http://customooxmlschemas.google.com/" roundtripDataSignature="AMtx7mjgsgkZTlAho3cnFCaPBpciu1u15w==">AMUW2mVwgH9leI4kRQkki/BEX/iK/KyqakQv91HnCqoGhIfTCNF5kGECvrq+lvUiSnfpOH8nJ3ClkfhXB80aVDLdZgrgfX5W//1W+Q86Toqp/A7VMHh7KIaPwxW3NVxhlp/8f47Cm9dNUYAOJyloirkW9EUfpUjTGjsKzlaCo0CoxDu7lBA6vVJ5pjE1/UIphBbmgheIa48/EBoxDVIbe+SYjKQu0f/q5HWL+YTIsU/44UNZLp1nSSbI3sL+W3Q9i4hEjss3e2NnmN3en3BGOjjg2j240nACbG/MuqgiRi2ltmQQfhSFJYzZI3P7xLzfkg3l4XuBIpqa</go:docsCustomData>
+</go:gDocsCustomXmlDataStorage>
 </file>
 
 <file path=customXml/itemProps1.xml><?xml version="1.0" encoding="utf-8"?>
-<ds:datastoreItem xmlns:ds="http://schemas.openxmlformats.org/officeDocument/2006/customXml" ds:itemID="{11111111-1234-1234-1234-123412341234}">
+<ds:datastoreItem xmlns:ds="http://schemas.openxmlformats.org/officeDocument/2006/customXml" ds:itemID="{B3C329FE-D136-4195-B436-6CEC7C45DBF6}">
   <ds:schemaRefs>
-    <ds:schemaRef ds:uri="http://customooxmlschemas.google.com/"/>
-    <ds:schemaRef ds:uri="http://schemas.openxmlformats.org/officeDocument/2006/relationships"/>
+    <ds:schemaRef ds:uri="http://schemas.microsoft.com/sharepoint/v3/contenttype/forms"/>
   </ds:schemaRefs>
 </ds:datastoreItem>
 </file>
 
 <file path=customXml/itemProps2.xml><?xml version="1.0" encoding="utf-8"?>
-<ds:datastoreItem xmlns:ds="http://schemas.openxmlformats.org/officeDocument/2006/customXml" ds:itemID="{702F5D3B-943A-4C51-B85C-CAFCE645C4FF}">
-  <ds:schemaRefs>
-    <ds:schemaRef ds:uri="http://schemas.microsoft.com/office/2006/metadata/properties"/>
-    <ds:schemaRef ds:uri="http://schemas.microsoft.com/office/infopath/2007/PartnerControls"/>
-  </ds:schemaRefs>
-</ds:datastoreItem>
-</file>
-
-<file path=customXml/itemProps3.xml><?xml version="1.0" encoding="utf-8"?>
 <ds:datastoreItem xmlns:ds="http://schemas.openxmlformats.org/officeDocument/2006/customXml" ds:itemID="{756B4C42-F70F-4832-BFA2-C720DB080667}">
   <ds:schemaRefs>
     <ds:schemaRef ds:uri="http://schemas.microsoft.com/office/2006/metadata/contentType"/>
@@ -19506,10 +19193,20 @@
 </ds:datastoreItem>
 </file>
 
+<file path=customXml/itemProps3.xml><?xml version="1.0" encoding="utf-8"?>
+<ds:datastoreItem xmlns:ds="http://schemas.openxmlformats.org/officeDocument/2006/customXml" ds:itemID="{702F5D3B-943A-4C51-B85C-CAFCE645C4FF}">
+  <ds:schemaRefs>
+    <ds:schemaRef ds:uri="http://schemas.microsoft.com/office/2006/metadata/properties"/>
+    <ds:schemaRef ds:uri="http://schemas.microsoft.com/office/infopath/2007/PartnerControls"/>
+  </ds:schemaRefs>
+</ds:datastoreItem>
+</file>
+
 <file path=customXml/itemProps4.xml><?xml version="1.0" encoding="utf-8"?>
-<ds:datastoreItem xmlns:ds="http://schemas.openxmlformats.org/officeDocument/2006/customXml" ds:itemID="{B3C329FE-D136-4195-B436-6CEC7C45DBF6}">
+<ds:datastoreItem xmlns:ds="http://schemas.openxmlformats.org/officeDocument/2006/customXml" ds:itemID="{11111111-1234-1234-1234-123412341234}">
   <ds:schemaRefs>
-    <ds:schemaRef ds:uri="http://schemas.microsoft.com/sharepoint/v3/contenttype/forms"/>
+    <ds:schemaRef ds:uri="http://customooxmlschemas.google.com/"/>
+    <ds:schemaRef ds:uri="http://schemas.openxmlformats.org/officeDocument/2006/relationships"/>
   </ds:schemaRefs>
 </ds:datastoreItem>
 </file>
</xml_diff>